<commit_message>
Added unit classes and retrofitted animation system from Platform starter kit for modification
</commit_message>
<xml_diff>
--- a/Concept Doc.docx
+++ b/Concept Doc.docx
@@ -1872,7 +1872,19 @@
         <w:rPr>
           <w:b/>
         </w:rPr>
-        <w:t xml:space="preserve">Repair Drone - </w:t>
+        <w:t xml:space="preserve">Repair </w:t>
+      </w:r>
+      <w:r>
+        <w:rPr>
+          <w:b/>
+        </w:rPr>
+        <w:t>Nanomachines</w:t>
+      </w:r>
+      <w:r>
+        <w:rPr>
+          <w:b/>
+        </w:rPr>
+        <w:t xml:space="preserve"> - </w:t>
       </w:r>
       <w:r>
         <w:t>Sends down a repair drone to repair current units. Costs 60 energy</w:t>
@@ -1882,9 +1894,6 @@
       <w:pPr>
         <w:pStyle w:val="Heading2"/>
       </w:pPr>
-      <w:r>
-        <w:t xml:space="preserve"> </w:t>
-      </w:r>
       <w:proofErr w:type="spellStart"/>
       <w:r>
         <w:t>Firanious</w:t>
@@ -6064,7 +6073,7 @@
 </file>
 
 <file path=customXml/itemProps2.xml><?xml version="1.0" encoding="utf-8"?>
-<ds:datastoreItem xmlns:ds="http://schemas.openxmlformats.org/officeDocument/2006/customXml" ds:itemID="{774C33B5-B9AC-4546-A41F-AFD0E9F71C4E}">
+<ds:datastoreItem xmlns:ds="http://schemas.openxmlformats.org/officeDocument/2006/customXml" ds:itemID="{4ECA5131-C675-4F95-996B-5062AC29C6E5}">
   <ds:schemaRefs>
     <ds:schemaRef ds:uri="http://schemas.openxmlformats.org/officeDocument/2006/bibliography"/>
   </ds:schemaRefs>

</xml_diff>

<commit_message>
Animations should now allow multiple animations on a single. Additionally frames may now be arranged in rows and columns. Simplified base unit Removed Excessive comments and 'using' statements
</commit_message>
<xml_diff>
--- a/Concept Doc.docx
+++ b/Concept Doc.docx
@@ -1,6 +1,6 @@
 
 <file path=word/document.xml><?xml version="1.0" encoding="utf-8"?>
-<w:document xmlns:ve="http://schemas.openxmlformats.org/markup-compatibility/2006" xmlns:o="urn:schemas-microsoft-com:office:office" xmlns:r="http://schemas.openxmlformats.org/officeDocument/2006/relationships" xmlns:m="http://schemas.openxmlformats.org/officeDocument/2006/math" xmlns:v="urn:schemas-microsoft-com:vml" xmlns:wp="http://schemas.openxmlformats.org/drawingml/2006/wordprocessingDrawing" xmlns:w10="urn:schemas-microsoft-com:office:word" xmlns:w="http://schemas.openxmlformats.org/wordprocessingml/2006/main" xmlns:wne="http://schemas.microsoft.com/office/word/2006/wordml">
+<w:document xmlns:wpc="http://schemas.microsoft.com/office/word/2010/wordprocessingCanvas" xmlns:mc="http://schemas.openxmlformats.org/markup-compatibility/2006" xmlns:o="urn:schemas-microsoft-com:office:office" xmlns:r="http://schemas.openxmlformats.org/officeDocument/2006/relationships" xmlns:m="http://schemas.openxmlformats.org/officeDocument/2006/math" xmlns:v="urn:schemas-microsoft-com:vml" xmlns:wp14="http://schemas.microsoft.com/office/word/2010/wordprocessingDrawing" xmlns:wp="http://schemas.openxmlformats.org/drawingml/2006/wordprocessingDrawing" xmlns:w10="urn:schemas-microsoft-com:office:word" xmlns:w="http://schemas.openxmlformats.org/wordprocessingml/2006/main" xmlns:w14="http://schemas.microsoft.com/office/word/2010/wordml" xmlns:wpg="http://schemas.microsoft.com/office/word/2010/wordprocessingGroup" xmlns:wpi="http://schemas.microsoft.com/office/word/2010/wordprocessingInk" xmlns:wne="http://schemas.microsoft.com/office/word/2006/wordml" xmlns:wps="http://schemas.microsoft.com/office/word/2010/wordprocessingShape" mc:Ignorable="w14 wp14">
   <w:body>
     <w:sdt>
       <w:sdtPr>
@@ -10,6 +10,7 @@
           <w:docPartUnique/>
         </w:docPartObj>
       </w:sdtPr>
+      <w:sdtEndPr/>
       <w:sdtContent>
         <w:p>
           <w:pPr>
@@ -44,7 +45,7 @@
                         <pic:cNvPicPr/>
                       </pic:nvPicPr>
                       <pic:blipFill>
-                        <a:blip r:embed="rId9" cstate="print"/>
+                        <a:blip r:embed="rId10" cstate="print"/>
                         <a:stretch>
                           <a:fillRect/>
                         </a:stretch>
@@ -70,7 +71,7 @@
           <w:tblPr>
             <w:tblpPr w:leftFromText="187" w:rightFromText="187" w:horzAnchor="margin" w:tblpXSpec="center" w:tblpYSpec="bottom"/>
             <w:tblW w:w="4000" w:type="pct"/>
-            <w:tblLook w:val="04A0"/>
+            <w:tblLook w:val="04A0" w:firstRow="1" w:lastRow="0" w:firstColumn="1" w:lastColumn="0" w:noHBand="0" w:noVBand="1"/>
           </w:tblPr>
           <w:tblGrid>
             <w:gridCol w:w="7405"/>
@@ -93,6 +94,7 @@
                   <w:dataBinding w:prefixMappings="xmlns:ns0='http://schemas.openxmlformats.org/package/2006/metadata/core-properties' xmlns:ns1='http://purl.org/dc/elements/1.1/'" w:xpath="/ns0:coreProperties[1]/ns1:creator[1]" w:storeItemID="{6C3C8BC8-F283-45AE-878A-BAB7291924A1}"/>
                   <w:text/>
                 </w:sdtPr>
+                <w:sdtEndPr/>
                 <w:sdtContent>
                   <w:p>
                     <w:pPr>
@@ -134,7 +136,7 @@
               <w:bottom w:val="single" w:sz="18" w:space="0" w:color="auto"/>
               <w:right w:val="single" w:sz="18" w:space="0" w:color="auto"/>
             </w:tblBorders>
-            <w:tblLook w:val="04A0"/>
+            <w:tblLook w:val="04A0" w:firstRow="1" w:lastRow="0" w:firstColumn="1" w:lastColumn="0" w:noHBand="0" w:noVBand="1"/>
           </w:tblPr>
           <w:tblGrid>
             <w:gridCol w:w="7405"/>
@@ -168,6 +170,7 @@
                     <w:dataBinding w:prefixMappings="xmlns:ns0='http://schemas.openxmlformats.org/officeDocument/2006/extended-properties'" w:xpath="/ns0:Properties[1]/ns0:Company[1]" w:storeItemID="{6668398D-A668-4E3E-A5EB-62B293D839F1}"/>
                     <w:text/>
                   </w:sdtPr>
+                  <w:sdtEndPr/>
                   <w:sdtContent>
                     <w:r>
                       <w:rPr>
@@ -197,6 +200,7 @@
                   <w:dataBinding w:prefixMappings="xmlns:ns0='http://schemas.openxmlformats.org/package/2006/metadata/core-properties' xmlns:ns1='http://purl.org/dc/elements/1.1/'" w:xpath="/ns0:coreProperties[1]/ns1:title[1]" w:storeItemID="{6C3C8BC8-F283-45AE-878A-BAB7291924A1}"/>
                   <w:text/>
                 </w:sdtPr>
+                <w:sdtEndPr/>
                 <w:sdtContent>
                   <w:p>
                     <w:pPr>
@@ -240,6 +244,7 @@
                 <w:dataBinding w:prefixMappings="xmlns:ns0='http://schemas.openxmlformats.org/package/2006/metadata/core-properties' xmlns:ns1='http://purl.org/dc/elements/1.1/'" w:xpath="/ns0:coreProperties[1]/ns1:subject[1]" w:storeItemID="{6C3C8BC8-F283-45AE-878A-BAB7291924A1}"/>
                 <w:text/>
               </w:sdtPr>
+              <w:sdtEndPr/>
               <w:sdtContent>
                 <w:tc>
                   <w:tcPr>
@@ -305,6 +310,7 @@
           <w:docPartUnique/>
         </w:docPartObj>
       </w:sdtPr>
+      <w:sdtEndPr/>
       <w:sdtContent>
         <w:p>
           <w:pPr>
@@ -1226,21 +1232,12 @@
           <w:szCs w:val="24"/>
         </w:rPr>
       </w:pPr>
-      <w:proofErr w:type="spellStart"/>
       <w:r>
         <w:rPr>
           <w:sz w:val="24"/>
           <w:szCs w:val="24"/>
         </w:rPr>
-        <w:t>Gameplay</w:t>
-      </w:r>
-      <w:proofErr w:type="spellEnd"/>
-      <w:r>
-        <w:rPr>
-          <w:sz w:val="24"/>
-          <w:szCs w:val="24"/>
-        </w:rPr>
-        <w:t xml:space="preserve"> Summary</w:t>
+        <w:t>Gameplay Summary</w:t>
       </w:r>
     </w:p>
     <w:p>
@@ -1280,7 +1277,7 @@
                     <pic:cNvPicPr/>
                   </pic:nvPicPr>
                   <pic:blipFill>
-                    <a:blip r:embed="rId10" cstate="print"/>
+                    <a:blip r:embed="rId11" cstate="print"/>
                     <a:stretch>
                       <a:fillRect/>
                     </a:stretch>
@@ -1470,7 +1467,7 @@
           <w:numId w:val="20"/>
         </w:numPr>
       </w:pPr>
-      <w:hyperlink r:id="rId11" w:history="1">
+      <w:hyperlink r:id="rId12" w:history="1">
         <w:r>
           <w:rPr>
             <w:rStyle w:val="Hyperlink"/>
@@ -1487,7 +1484,7 @@
           <w:numId w:val="20"/>
         </w:numPr>
       </w:pPr>
-      <w:hyperlink r:id="rId12" w:history="1">
+      <w:hyperlink r:id="rId13" w:history="1">
         <w:r>
           <w:rPr>
             <w:rStyle w:val="Hyperlink"/>
@@ -1542,6 +1539,9 @@
           <w:ilvl w:val="0"/>
           <w:numId w:val="21"/>
         </w:numPr>
+        <w:rPr>
+          <w:color w:val="E36C0A" w:themeColor="accent6" w:themeShade="BF"/>
+        </w:rPr>
       </w:pPr>
       <w:r>
         <w:rPr>
@@ -1554,6 +1554,21 @@
       </w:r>
       <w:r>
         <w:t xml:space="preserve"> Costs 10 energy to spawn, weakest unit.</w:t>
+      </w:r>
+      <w:r>
+        <w:t xml:space="preserve"> </w:t>
+      </w:r>
+      <w:r>
+        <w:rPr>
+          <w:color w:val="E36C0A" w:themeColor="accent6" w:themeShade="BF"/>
+        </w:rPr>
+        <w:t>Can target ground &amp;</w:t>
+      </w:r>
+      <w:r>
+        <w:rPr>
+          <w:color w:val="E36C0A" w:themeColor="accent6" w:themeShade="BF"/>
+        </w:rPr>
+        <w:t xml:space="preserve"> air.</w:t>
       </w:r>
     </w:p>
     <w:p>
@@ -1571,10 +1586,42 @@
         <w:t xml:space="preserve">Hydro - </w:t>
       </w:r>
       <w:r>
-        <w:t>medium-ranged unit</w:t>
+        <w:t>Short</w:t>
+      </w:r>
+      <w:r>
+        <w:t>-ranged unit</w:t>
       </w:r>
       <w:r>
         <w:t>. Costs 30 energy to spawn</w:t>
+      </w:r>
+      <w:r>
+        <w:t xml:space="preserve">. </w:t>
+      </w:r>
+      <w:r>
+        <w:rPr>
+          <w:color w:val="E36C0A" w:themeColor="accent6" w:themeShade="BF"/>
+        </w:rPr>
+        <w:t xml:space="preserve">Can target ground </w:t>
+      </w:r>
+      <w:proofErr w:type="gramStart"/>
+      <w:r>
+        <w:rPr>
+          <w:color w:val="E36C0A" w:themeColor="accent6" w:themeShade="BF"/>
+        </w:rPr>
+        <w:t>only</w:t>
+      </w:r>
+      <w:r>
+        <w:rPr>
+          <w:color w:val="E36C0A" w:themeColor="accent6" w:themeShade="BF"/>
+        </w:rPr>
+        <w:t>.</w:t>
+      </w:r>
+      <w:proofErr w:type="gramEnd"/>
+      <w:r>
+        <w:rPr>
+          <w:color w:val="E36C0A" w:themeColor="accent6" w:themeShade="BF"/>
+        </w:rPr>
+        <w:t xml:space="preserve"> </w:t>
       </w:r>
     </w:p>
     <w:p>
@@ -1605,6 +1652,30 @@
       <w:r>
         <w:t xml:space="preserve">. Costs 100 energy to spawn, slowest but strongest unit. </w:t>
       </w:r>
+      <w:r>
+        <w:rPr>
+          <w:color w:val="E36C0A" w:themeColor="accent6" w:themeShade="BF"/>
+        </w:rPr>
+        <w:t>Can</w:t>
+      </w:r>
+      <w:r>
+        <w:rPr>
+          <w:color w:val="E36C0A" w:themeColor="accent6" w:themeShade="BF"/>
+        </w:rPr>
+        <w:t xml:space="preserve"> only</w:t>
+      </w:r>
+      <w:r>
+        <w:rPr>
+          <w:color w:val="E36C0A" w:themeColor="accent6" w:themeShade="BF"/>
+        </w:rPr>
+        <w:t xml:space="preserve"> target ground </w:t>
+      </w:r>
+      <w:r>
+        <w:rPr>
+          <w:color w:val="E36C0A" w:themeColor="accent6" w:themeShade="BF"/>
+        </w:rPr>
+        <w:t>units When a unit is in range this unit will need to walk up to it before attacking</w:t>
+      </w:r>
     </w:p>
     <w:p>
       <w:pPr>
@@ -1677,19 +1748,11 @@
           <w:numId w:val="22"/>
         </w:numPr>
       </w:pPr>
-      <w:proofErr w:type="spellStart"/>
       <w:r>
         <w:rPr>
           <w:b/>
         </w:rPr>
-        <w:t>Pyro</w:t>
-      </w:r>
-      <w:proofErr w:type="spellEnd"/>
-      <w:r>
-        <w:rPr>
-          <w:b/>
-        </w:rPr>
-        <w:t xml:space="preserve"> - </w:t>
+        <w:t xml:space="preserve">Pyro - </w:t>
       </w:r>
       <w:r>
         <w:t xml:space="preserve"> flamethrower style units</w:t>
@@ -1749,11 +1812,15 @@
       <w:r>
         <w:t>fire covered dragon/</w:t>
       </w:r>
-      <w:proofErr w:type="spellStart"/>
-      <w:r>
-        <w:t>pterodactly</w:t>
-      </w:r>
-      <w:proofErr w:type="spellEnd"/>
+      <w:r>
+        <w:t xml:space="preserve">pterodactyl. </w:t>
+      </w:r>
+      <w:r>
+        <w:rPr>
+          <w:color w:val="E36C0A" w:themeColor="accent6" w:themeShade="BF"/>
+        </w:rPr>
+        <w:t>air to ground only</w:t>
+      </w:r>
     </w:p>
     <w:p>
       <w:pPr>
@@ -1780,6 +1847,7 @@
       </w:r>
     </w:p>
     <w:p>
+      <w:proofErr w:type="gramStart"/>
       <w:r>
         <w:t xml:space="preserve">The fearless, gun-ho </w:t>
       </w:r>
@@ -1795,7 +1863,11 @@
         <w:t xml:space="preserve"> Challenger</w:t>
       </w:r>
       <w:r>
-        <w:t>. He can order tactical strikes from the battleship.</w:t>
+        <w:t>.</w:t>
+      </w:r>
+      <w:proofErr w:type="gramEnd"/>
+      <w:r>
+        <w:t xml:space="preserve"> He can order tactical strikes from the battleship.</w:t>
       </w:r>
     </w:p>
     <w:p>
@@ -1887,7 +1959,53 @@
         <w:t xml:space="preserve"> - </w:t>
       </w:r>
       <w:r>
-        <w:t>Sends down a repair drone to repair current units. Costs 60 energy</w:t>
+        <w:rPr>
+          <w:color w:val="F79646" w:themeColor="accent6"/>
+        </w:rPr>
+        <w:t xml:space="preserve">Sends down a </w:t>
+      </w:r>
+      <w:r>
+        <w:rPr>
+          <w:color w:val="F79646" w:themeColor="accent6"/>
+        </w:rPr>
+        <w:t xml:space="preserve">cloud of </w:t>
+      </w:r>
+      <w:r>
+        <w:rPr>
+          <w:color w:val="F79646" w:themeColor="accent6"/>
+        </w:rPr>
+        <w:t>repair drone</w:t>
+      </w:r>
+      <w:r>
+        <w:rPr>
+          <w:color w:val="F79646" w:themeColor="accent6"/>
+        </w:rPr>
+        <w:t>s to perform repairs on friendly units in an area of effect</w:t>
+      </w:r>
+      <w:r>
+        <w:t>. Costs 60 energy</w:t>
+      </w:r>
+    </w:p>
+    <w:p>
+      <w:pPr>
+        <w:pStyle w:val="ListParagraph"/>
+        <w:numPr>
+          <w:ilvl w:val="0"/>
+          <w:numId w:val="23"/>
+        </w:numPr>
+      </w:pPr>
+      <w:r>
+        <w:rPr>
+          <w:b/>
+          <w:color w:val="F79646" w:themeColor="accent6"/>
+        </w:rPr>
+        <w:t xml:space="preserve">Heavy Shields – </w:t>
+      </w:r>
+      <w:r>
+        <w:rPr>
+          <w:color w:val="F79646" w:themeColor="accent6"/>
+        </w:rPr>
+        <w:t>Permanently slow a unit but give it heavy armour, units could glow when shielded. Suggesting this as an alternative to other abilities because it’s probably easier to implement.</w:t>
       </w:r>
     </w:p>
     <w:p>
@@ -1901,6 +2019,7 @@
       <w:proofErr w:type="spellEnd"/>
     </w:p>
     <w:p>
+      <w:proofErr w:type="gramStart"/>
       <w:r>
         <w:t xml:space="preserve">Ruthless leader of the </w:t>
       </w:r>
@@ -1910,8 +2029,17 @@
       </w:r>
       <w:proofErr w:type="spellEnd"/>
       <w:r>
-        <w:t xml:space="preserve"> who can control fire. Commands units from his Volcano base.</w:t>
-      </w:r>
+        <w:t xml:space="preserve"> who can control fire.</w:t>
+      </w:r>
+      <w:proofErr w:type="gramEnd"/>
+      <w:r>
+        <w:t xml:space="preserve"> </w:t>
+      </w:r>
+      <w:proofErr w:type="gramStart"/>
+      <w:r>
+        <w:t>Commands units from his Volcano base.</w:t>
+      </w:r>
+      <w:proofErr w:type="gramEnd"/>
     </w:p>
     <w:p>
       <w:pPr>
@@ -1944,8 +2072,12 @@
         <w:t xml:space="preserve"> </w:t>
       </w:r>
     </w:p>
+    <w:p>
+      <w:bookmarkStart w:id="2" w:name="_GoBack"/>
+      <w:bookmarkEnd w:id="2"/>
+    </w:p>
     <w:sectPr>
-      <w:headerReference w:type="first" r:id="rId13"/>
+      <w:headerReference w:type="first" r:id="rId14"/>
       <w:pgSz w:w="11906" w:h="16838"/>
       <w:pgMar w:top="1440" w:right="1440" w:bottom="1440" w:left="1440" w:header="708" w:footer="708" w:gutter="0"/>
       <w:cols w:space="708"/>
@@ -1957,7 +2089,7 @@
 </file>
 
 <file path=word/endnotes.xml><?xml version="1.0" encoding="utf-8"?>
-<w:endnotes xmlns:ve="http://schemas.openxmlformats.org/markup-compatibility/2006" xmlns:o="urn:schemas-microsoft-com:office:office" xmlns:r="http://schemas.openxmlformats.org/officeDocument/2006/relationships" xmlns:m="http://schemas.openxmlformats.org/officeDocument/2006/math" xmlns:v="urn:schemas-microsoft-com:vml" xmlns:wp="http://schemas.openxmlformats.org/drawingml/2006/wordprocessingDrawing" xmlns:w10="urn:schemas-microsoft-com:office:word" xmlns:w="http://schemas.openxmlformats.org/wordprocessingml/2006/main" xmlns:wne="http://schemas.microsoft.com/office/word/2006/wordml">
+<w:endnotes xmlns:wpc="http://schemas.microsoft.com/office/word/2010/wordprocessingCanvas" xmlns:mc="http://schemas.openxmlformats.org/markup-compatibility/2006" xmlns:o="urn:schemas-microsoft-com:office:office" xmlns:r="http://schemas.openxmlformats.org/officeDocument/2006/relationships" xmlns:m="http://schemas.openxmlformats.org/officeDocument/2006/math" xmlns:v="urn:schemas-microsoft-com:vml" xmlns:wp14="http://schemas.microsoft.com/office/word/2010/wordprocessingDrawing" xmlns:wp="http://schemas.openxmlformats.org/drawingml/2006/wordprocessingDrawing" xmlns:w10="urn:schemas-microsoft-com:office:word" xmlns:w="http://schemas.openxmlformats.org/wordprocessingml/2006/main" xmlns:w14="http://schemas.microsoft.com/office/word/2010/wordml" xmlns:wpg="http://schemas.microsoft.com/office/word/2010/wordprocessingGroup" xmlns:wpi="http://schemas.microsoft.com/office/word/2010/wordprocessingInk" xmlns:wne="http://schemas.microsoft.com/office/word/2006/wordml" xmlns:wps="http://schemas.microsoft.com/office/word/2010/wordprocessingShape" mc:Ignorable="w14 wp14">
   <w:endnote w:type="separator" w:id="-1">
     <w:p>
       <w:pPr>
@@ -1982,7 +2114,7 @@
 </file>
 
 <file path=word/footnotes.xml><?xml version="1.0" encoding="utf-8"?>
-<w:footnotes xmlns:ve="http://schemas.openxmlformats.org/markup-compatibility/2006" xmlns:o="urn:schemas-microsoft-com:office:office" xmlns:r="http://schemas.openxmlformats.org/officeDocument/2006/relationships" xmlns:m="http://schemas.openxmlformats.org/officeDocument/2006/math" xmlns:v="urn:schemas-microsoft-com:vml" xmlns:wp="http://schemas.openxmlformats.org/drawingml/2006/wordprocessingDrawing" xmlns:w10="urn:schemas-microsoft-com:office:word" xmlns:w="http://schemas.openxmlformats.org/wordprocessingml/2006/main" xmlns:wne="http://schemas.microsoft.com/office/word/2006/wordml">
+<w:footnotes xmlns:wpc="http://schemas.microsoft.com/office/word/2010/wordprocessingCanvas" xmlns:mc="http://schemas.openxmlformats.org/markup-compatibility/2006" xmlns:o="urn:schemas-microsoft-com:office:office" xmlns:r="http://schemas.openxmlformats.org/officeDocument/2006/relationships" xmlns:m="http://schemas.openxmlformats.org/officeDocument/2006/math" xmlns:v="urn:schemas-microsoft-com:vml" xmlns:wp14="http://schemas.microsoft.com/office/word/2010/wordprocessingDrawing" xmlns:wp="http://schemas.openxmlformats.org/drawingml/2006/wordprocessingDrawing" xmlns:w10="urn:schemas-microsoft-com:office:word" xmlns:w="http://schemas.openxmlformats.org/wordprocessingml/2006/main" xmlns:w14="http://schemas.microsoft.com/office/word/2010/wordml" xmlns:wpg="http://schemas.microsoft.com/office/word/2010/wordprocessingGroup" xmlns:wpi="http://schemas.microsoft.com/office/word/2010/wordprocessingInk" xmlns:wne="http://schemas.microsoft.com/office/word/2006/wordml" xmlns:wps="http://schemas.microsoft.com/office/word/2010/wordprocessingShape" mc:Ignorable="w14 wp14">
   <w:footnote w:type="separator" w:id="-1">
     <w:p>
       <w:pPr>
@@ -2007,7 +2139,7 @@
 </file>
 
 <file path=word/header1.xml><?xml version="1.0" encoding="utf-8"?>
-<w:hdr xmlns:ve="http://schemas.openxmlformats.org/markup-compatibility/2006" xmlns:o="urn:schemas-microsoft-com:office:office" xmlns:r="http://schemas.openxmlformats.org/officeDocument/2006/relationships" xmlns:m="http://schemas.openxmlformats.org/officeDocument/2006/math" xmlns:v="urn:schemas-microsoft-com:vml" xmlns:wp="http://schemas.openxmlformats.org/drawingml/2006/wordprocessingDrawing" xmlns:w10="urn:schemas-microsoft-com:office:word" xmlns:w="http://schemas.openxmlformats.org/wordprocessingml/2006/main" xmlns:wne="http://schemas.microsoft.com/office/word/2006/wordml">
+<w:hdr xmlns:wpc="http://schemas.microsoft.com/office/word/2010/wordprocessingCanvas" xmlns:mc="http://schemas.openxmlformats.org/markup-compatibility/2006" xmlns:o="urn:schemas-microsoft-com:office:office" xmlns:r="http://schemas.openxmlformats.org/officeDocument/2006/relationships" xmlns:m="http://schemas.openxmlformats.org/officeDocument/2006/math" xmlns:v="urn:schemas-microsoft-com:vml" xmlns:wp14="http://schemas.microsoft.com/office/word/2010/wordprocessingDrawing" xmlns:wp="http://schemas.openxmlformats.org/drawingml/2006/wordprocessingDrawing" xmlns:w10="urn:schemas-microsoft-com:office:word" xmlns:w="http://schemas.openxmlformats.org/wordprocessingml/2006/main" xmlns:w14="http://schemas.microsoft.com/office/word/2010/wordml" xmlns:wpg="http://schemas.microsoft.com/office/word/2010/wordprocessingGroup" xmlns:wpi="http://schemas.microsoft.com/office/word/2010/wordprocessingInk" xmlns:wne="http://schemas.microsoft.com/office/word/2006/wordml" xmlns:wps="http://schemas.microsoft.com/office/word/2010/wordprocessingShape" mc:Ignorable="w14 wp14">
   <w:p>
     <w:pPr>
       <w:pStyle w:val="Header"/>
@@ -2020,7 +2152,7 @@
 </file>
 
 <file path=word/numbering.xml><?xml version="1.0" encoding="utf-8"?>
-<w:numbering xmlns:ve="http://schemas.openxmlformats.org/markup-compatibility/2006" xmlns:o="urn:schemas-microsoft-com:office:office" xmlns:r="http://schemas.openxmlformats.org/officeDocument/2006/relationships" xmlns:m="http://schemas.openxmlformats.org/officeDocument/2006/math" xmlns:v="urn:schemas-microsoft-com:vml" xmlns:wp="http://schemas.openxmlformats.org/drawingml/2006/wordprocessingDrawing" xmlns:w10="urn:schemas-microsoft-com:office:word" xmlns:w="http://schemas.openxmlformats.org/wordprocessingml/2006/main" xmlns:wne="http://schemas.microsoft.com/office/word/2006/wordml">
+<w:numbering xmlns:wpc="http://schemas.microsoft.com/office/word/2010/wordprocessingCanvas" xmlns:mc="http://schemas.openxmlformats.org/markup-compatibility/2006" xmlns:o="urn:schemas-microsoft-com:office:office" xmlns:r="http://schemas.openxmlformats.org/officeDocument/2006/relationships" xmlns:m="http://schemas.openxmlformats.org/officeDocument/2006/math" xmlns:v="urn:schemas-microsoft-com:vml" xmlns:wp14="http://schemas.microsoft.com/office/word/2010/wordprocessingDrawing" xmlns:wp="http://schemas.openxmlformats.org/drawingml/2006/wordprocessingDrawing" xmlns:w10="urn:schemas-microsoft-com:office:word" xmlns:w="http://schemas.openxmlformats.org/wordprocessingml/2006/main" xmlns:w14="http://schemas.microsoft.com/office/word/2010/wordml" xmlns:wpg="http://schemas.microsoft.com/office/word/2010/wordprocessingGroup" xmlns:wpi="http://schemas.microsoft.com/office/word/2010/wordprocessingInk" xmlns:wne="http://schemas.microsoft.com/office/word/2006/wordml" xmlns:wps="http://schemas.microsoft.com/office/word/2010/wordprocessingShape" mc:Ignorable="w14 wp14">
   <w:abstractNum w:abstractNumId="0">
     <w:nsid w:val="01BA5C8B"/>
     <w:multiLevelType w:val="hybridMultilevel"/>
@@ -4809,7 +4941,7 @@
 </file>
 
 <file path=word/styles.xml><?xml version="1.0" encoding="utf-8"?>
-<w:styles xmlns:r="http://schemas.openxmlformats.org/officeDocument/2006/relationships" xmlns:w="http://schemas.openxmlformats.org/wordprocessingml/2006/main">
+<w:styles xmlns:mc="http://schemas.openxmlformats.org/markup-compatibility/2006" xmlns:r="http://schemas.openxmlformats.org/officeDocument/2006/relationships" xmlns:w="http://schemas.openxmlformats.org/wordprocessingml/2006/main" xmlns:w14="http://schemas.microsoft.com/office/word/2010/wordml" mc:Ignorable="w14">
   <w:docDefaults>
     <w:rPrDefault>
       <w:rPr>
@@ -5172,7 +5304,6 @@
     <w:uiPriority w:val="99"/>
     <w:semiHidden/>
     <w:unhideWhenUsed/>
-    <w:qFormat/>
     <w:tblPr>
       <w:tblInd w:w="0" w:type="dxa"/>
       <w:tblCellMar>
@@ -5766,6 +5897,196 @@
 </w:styles>
 </file>
 
+<file path=word/stylesWithEffects.xml><?xml version="1.0" encoding="utf-8"?>
+<w:styles xmlns:wpc="http://schemas.microsoft.com/office/word/2010/wordprocessingCanvas" xmlns:mc="http://schemas.openxmlformats.org/markup-compatibility/2006" xmlns:o="urn:schemas-microsoft-com:office:office" xmlns:r="http://schemas.openxmlformats.org/officeDocument/2006/relationships" xmlns:m="http://schemas.openxmlformats.org/officeDocument/2006/math" xmlns:v="urn:schemas-microsoft-com:vml" xmlns:wp14="http://schemas.microsoft.com/office/word/2010/wordprocessingDrawing" xmlns:wp="http://schemas.openxmlformats.org/drawingml/2006/wordprocessingDrawing" xmlns:w10="urn:schemas-microsoft-com:office:word" xmlns:w="http://schemas.openxmlformats.org/wordprocessingml/2006/main" xmlns:w14="http://schemas.microsoft.com/office/word/2010/wordml" xmlns:wpg="http://schemas.microsoft.com/office/word/2010/wordprocessingGroup" xmlns:wpi="http://schemas.microsoft.com/office/word/2010/wordprocessingInk" xmlns:wne="http://schemas.microsoft.com/office/word/2006/wordml" xmlns:wps="http://schemas.microsoft.com/office/word/2010/wordprocessingShape" mc:Ignorable="w14 wp14">
+  <w:docDefaults>
+    <w:rPrDefault>
+      <w:rPr>
+        <w:rFonts w:asciiTheme="minorHAnsi" w:eastAsiaTheme="minorEastAsia" w:hAnsiTheme="minorHAnsi" w:cstheme="minorBidi"/>
+        <w:sz w:val="22"/>
+        <w:szCs w:val="22"/>
+        <w:lang w:val="en-GB" w:eastAsia="en-GB" w:bidi="ar-SA"/>
+      </w:rPr>
+    </w:rPrDefault>
+    <w:pPrDefault>
+      <w:pPr>
+        <w:spacing w:after="200" w:line="276" w:lineRule="auto"/>
+      </w:pPr>
+    </w:pPrDefault>
+  </w:docDefaults>
+  <w:latentStyles w:defLockedState="0" w:defUIPriority="99" w:defSemiHidden="1" w:defUnhideWhenUsed="1" w:defQFormat="0" w:count="267">
+    <w:lsdException w:name="Normal" w:semiHidden="0" w:uiPriority="0" w:unhideWhenUsed="0" w:qFormat="1"/>
+    <w:lsdException w:name="heading 1" w:semiHidden="0" w:uiPriority="9" w:unhideWhenUsed="0" w:qFormat="1"/>
+    <w:lsdException w:name="heading 2" w:uiPriority="9" w:qFormat="1"/>
+    <w:lsdException w:name="heading 3" w:uiPriority="9" w:qFormat="1"/>
+    <w:lsdException w:name="heading 4" w:uiPriority="9" w:qFormat="1"/>
+    <w:lsdException w:name="heading 5" w:uiPriority="9" w:qFormat="1"/>
+    <w:lsdException w:name="heading 6" w:uiPriority="9" w:qFormat="1"/>
+    <w:lsdException w:name="heading 7" w:uiPriority="9" w:qFormat="1"/>
+    <w:lsdException w:name="heading 8" w:uiPriority="9" w:qFormat="1"/>
+    <w:lsdException w:name="heading 9" w:uiPriority="9" w:qFormat="1"/>
+    <w:lsdException w:name="toc 1" w:uiPriority="39"/>
+    <w:lsdException w:name="toc 2" w:uiPriority="39"/>
+    <w:lsdException w:name="toc 3" w:uiPriority="39"/>
+    <w:lsdException w:name="toc 4" w:uiPriority="39"/>
+    <w:lsdException w:name="toc 5" w:uiPriority="39"/>
+    <w:lsdException w:name="toc 6" w:uiPriority="39"/>
+    <w:lsdException w:name="toc 7" w:uiPriority="39"/>
+    <w:lsdException w:name="toc 8" w:uiPriority="39"/>
+    <w:lsdException w:name="toc 9" w:uiPriority="39"/>
+    <w:lsdException w:name="caption" w:uiPriority="35" w:qFormat="1"/>
+    <w:lsdException w:name="Title" w:semiHidden="0" w:uiPriority="10" w:unhideWhenUsed="0" w:qFormat="1"/>
+    <w:lsdException w:name="Default Paragraph Font" w:uiPriority="1"/>
+    <w:lsdException w:name="Subtitle" w:semiHidden="0" w:uiPriority="11" w:unhideWhenUsed="0" w:qFormat="1"/>
+    <w:lsdException w:name="Strong" w:semiHidden="0" w:uiPriority="22" w:unhideWhenUsed="0" w:qFormat="1"/>
+    <w:lsdException w:name="Emphasis" w:semiHidden="0" w:uiPriority="20" w:unhideWhenUsed="0" w:qFormat="1"/>
+    <w:lsdException w:name="Table Grid" w:semiHidden="0" w:uiPriority="59" w:unhideWhenUsed="0"/>
+    <w:lsdException w:name="Placeholder Text" w:unhideWhenUsed="0"/>
+    <w:lsdException w:name="No Spacing" w:semiHidden="0" w:uiPriority="1" w:unhideWhenUsed="0" w:qFormat="1"/>
+    <w:lsdException w:name="Light Shading" w:semiHidden="0" w:uiPriority="60" w:unhideWhenUsed="0"/>
+    <w:lsdException w:name="Light List" w:semiHidden="0" w:uiPriority="61" w:unhideWhenUsed="0"/>
+    <w:lsdException w:name="Light Grid" w:semiHidden="0" w:uiPriority="62" w:unhideWhenUsed="0"/>
+    <w:lsdException w:name="Medium Shading 1" w:semiHidden="0" w:uiPriority="63" w:unhideWhenUsed="0"/>
+    <w:lsdException w:name="Medium Shading 2" w:semiHidden="0" w:uiPriority="64" w:unhideWhenUsed="0"/>
+    <w:lsdException w:name="Medium List 1" w:semiHidden="0" w:uiPriority="65" w:unhideWhenUsed="0"/>
+    <w:lsdException w:name="Medium List 2" w:semiHidden="0" w:uiPriority="66" w:unhideWhenUsed="0"/>
+    <w:lsdException w:name="Medium Grid 1" w:semiHidden="0" w:uiPriority="67" w:unhideWhenUsed="0"/>
+    <w:lsdException w:name="Medium Grid 2" w:semiHidden="0" w:uiPriority="68" w:unhideWhenUsed="0"/>
+    <w:lsdException w:name="Medium Grid 3" w:semiHidden="0" w:uiPriority="69" w:unhideWhenUsed="0"/>
+    <w:lsdException w:name="Dark List" w:semiHidden="0" w:uiPriority="70" w:unhideWhenUsed="0"/>
+    <w:lsdException w:name="Colorful Shading" w:semiHidden="0" w:uiPriority="71" w:unhideWhenUsed="0"/>
+    <w:lsdException w:name="Colorful List" w:semiHidden="0" w:uiPriority="72" w:unhideWhenUsed="0"/>
+    <w:lsdException w:name="Colorful Grid" w:semiHidden="0" w:uiPriority="73" w:unhideWhenUsed="0"/>
+    <w:lsdException w:name="Light Shading Accent 1" w:semiHidden="0" w:uiPriority="60" w:unhideWhenUsed="0"/>
+    <w:lsdException w:name="Light List Accent 1" w:semiHidden="0" w:uiPriority="61" w:unhideWhenUsed="0"/>
+    <w:lsdException w:name="Light Grid Accent 1" w:semiHidden="0" w:uiPriority="62" w:unhideWhenUsed="0"/>
+    <w:lsdException w:name="Medium Shading 1 Accent 1" w:semiHidden="0" w:uiPriority="63" w:unhideWhenUsed="0"/>
+    <w:lsdException w:name="Medium Shading 2 Accent 1" w:semiHidden="0" w:uiPriority="64" w:unhideWhenUsed="0"/>
+    <w:lsdException w:name="Medium List 1 Accent 1" w:semiHidden="0" w:uiPriority="65" w:unhideWhenUsed="0"/>
+    <w:lsdException w:name="Revision" w:unhideWhenUsed="0"/>
+    <w:lsdException w:name="List Paragraph" w:semiHidden="0" w:uiPriority="34" w:unhideWhenUsed="0" w:qFormat="1"/>
+    <w:lsdException w:name="Quote" w:semiHidden="0" w:uiPriority="29" w:unhideWhenUsed="0" w:qFormat="1"/>
+    <w:lsdException w:name="Intense Quote" w:semiHidden="0" w:uiPriority="30" w:unhideWhenUsed="0" w:qFormat="1"/>
+    <w:lsdException w:name="Medium List 2 Accent 1" w:semiHidden="0" w:uiPriority="66" w:unhideWhenUsed="0"/>
+    <w:lsdException w:name="Medium Grid 1 Accent 1" w:semiHidden="0" w:uiPriority="67" w:unhideWhenUsed="0"/>
+    <w:lsdException w:name="Medium Grid 2 Accent 1" w:semiHidden="0" w:uiPriority="68" w:unhideWhenUsed="0"/>
+    <w:lsdException w:name="Medium Grid 3 Accent 1" w:semiHidden="0" w:uiPriority="69" w:unhideWhenUsed="0"/>
+    <w:lsdException w:name="Dark List Accent 1" w:semiHidden="0" w:uiPriority="70" w:unhideWhenUsed="0"/>
+    <w:lsdException w:name="Colorful Shading Accent 1" w:semiHidden="0" w:uiPriority="71" w:unhideWhenUsed="0"/>
+    <w:lsdException w:name="Colorful List Accent 1" w:semiHidden="0" w:uiPriority="72" w:unhideWhenUsed="0"/>
+    <w:lsdException w:name="Colorful Grid Accent 1" w:semiHidden="0" w:uiPriority="73" w:unhideWhenUsed="0"/>
+    <w:lsdException w:name="Light Shading Accent 2" w:semiHidden="0" w:uiPriority="60" w:unhideWhenUsed="0"/>
+    <w:lsdException w:name="Light List Accent 2" w:semiHidden="0" w:uiPriority="61" w:unhideWhenUsed="0"/>
+    <w:lsdException w:name="Light Grid Accent 2" w:semiHidden="0" w:uiPriority="62" w:unhideWhenUsed="0"/>
+    <w:lsdException w:name="Medium Shading 1 Accent 2" w:semiHidden="0" w:uiPriority="63" w:unhideWhenUsed="0"/>
+    <w:lsdException w:name="Medium Shading 2 Accent 2" w:semiHidden="0" w:uiPriority="64" w:unhideWhenUsed="0"/>
+    <w:lsdException w:name="Medium List 1 Accent 2" w:semiHidden="0" w:uiPriority="65" w:unhideWhenUsed="0"/>
+    <w:lsdException w:name="Medium List 2 Accent 2" w:semiHidden="0" w:uiPriority="66" w:unhideWhenUsed="0"/>
+    <w:lsdException w:name="Medium Grid 1 Accent 2" w:semiHidden="0" w:uiPriority="67" w:unhideWhenUsed="0"/>
+    <w:lsdException w:name="Medium Grid 2 Accent 2" w:semiHidden="0" w:uiPriority="68" w:unhideWhenUsed="0"/>
+    <w:lsdException w:name="Medium Grid 3 Accent 2" w:semiHidden="0" w:uiPriority="69" w:unhideWhenUsed="0"/>
+    <w:lsdException w:name="Dark List Accent 2" w:semiHidden="0" w:uiPriority="70" w:unhideWhenUsed="0"/>
+    <w:lsdException w:name="Colorful Shading Accent 2" w:semiHidden="0" w:uiPriority="71" w:unhideWhenUsed="0"/>
+    <w:lsdException w:name="Colorful List Accent 2" w:semiHidden="0" w:uiPriority="72" w:unhideWhenUsed="0"/>
+    <w:lsdException w:name="Colorful Grid Accent 2" w:semiHidden="0" w:uiPriority="73" w:unhideWhenUsed="0"/>
+    <w:lsdException w:name="Light Shading Accent 3" w:semiHidden="0" w:uiPriority="60" w:unhideWhenUsed="0"/>
+    <w:lsdException w:name="Light List Accent 3" w:semiHidden="0" w:uiPriority="61" w:unhideWhenUsed="0"/>
+    <w:lsdException w:name="Light Grid Accent 3" w:semiHidden="0" w:uiPriority="62" w:unhideWhenUsed="0"/>
+    <w:lsdException w:name="Medium Shading 1 Accent 3" w:semiHidden="0" w:uiPriority="63" w:unhideWhenUsed="0"/>
+    <w:lsdException w:name="Medium Shading 2 Accent 3" w:semiHidden="0" w:uiPriority="64" w:unhideWhenUsed="0"/>
+    <w:lsdException w:name="Medium List 1 Accent 3" w:semiHidden="0" w:uiPriority="65" w:unhideWhenUsed="0"/>
+    <w:lsdException w:name="Medium List 2 Accent 3" w:semiHidden="0" w:uiPriority="66" w:unhideWhenUsed="0"/>
+    <w:lsdException w:name="Medium Grid 1 Accent 3" w:semiHidden="0" w:uiPriority="67" w:unhideWhenUsed="0"/>
+    <w:lsdException w:name="Medium Grid 2 Accent 3" w:semiHidden="0" w:uiPriority="68" w:unhideWhenUsed="0"/>
+    <w:lsdException w:name="Medium Grid 3 Accent 3" w:semiHidden="0" w:uiPriority="69" w:unhideWhenUsed="0"/>
+    <w:lsdException w:name="Dark List Accent 3" w:semiHidden="0" w:uiPriority="70" w:unhideWhenUsed="0"/>
+    <w:lsdException w:name="Colorful Shading Accent 3" w:semiHidden="0" w:uiPriority="71" w:unhideWhenUsed="0"/>
+    <w:lsdException w:name="Colorful List Accent 3" w:semiHidden="0" w:uiPriority="72" w:unhideWhenUsed="0"/>
+    <w:lsdException w:name="Colorful Grid Accent 3" w:semiHidden="0" w:uiPriority="73" w:unhideWhenUsed="0"/>
+    <w:lsdException w:name="Light Shading Accent 4" w:semiHidden="0" w:uiPriority="60" w:unhideWhenUsed="0"/>
+    <w:lsdException w:name="Light List Accent 4" w:semiHidden="0" w:uiPriority="61" w:unhideWhenUsed="0"/>
+    <w:lsdException w:name="Light Grid Accent 4" w:semiHidden="0" w:uiPriority="62" w:unhideWhenUsed="0"/>
+    <w:lsdException w:name="Medium Shading 1 Accent 4" w:semiHidden="0" w:uiPriority="63" w:unhideWhenUsed="0"/>
+    <w:lsdException w:name="Medium Shading 2 Accent 4" w:semiHidden="0" w:uiPriority="64" w:unhideWhenUsed="0"/>
+    <w:lsdException w:name="Medium List 1 Accent 4" w:semiHidden="0" w:uiPriority="65" w:unhideWhenUsed="0"/>
+    <w:lsdException w:name="Medium List 2 Accent 4" w:semiHidden="0" w:uiPriority="66" w:unhideWhenUsed="0"/>
+    <w:lsdException w:name="Medium Grid 1 Accent 4" w:semiHidden="0" w:uiPriority="67" w:unhideWhenUsed="0"/>
+    <w:lsdException w:name="Medium Grid 2 Accent 4" w:semiHidden="0" w:uiPriority="68" w:unhideWhenUsed="0"/>
+    <w:lsdException w:name="Medium Grid 3 Accent 4" w:semiHidden="0" w:uiPriority="69" w:unhideWhenUsed="0"/>
+    <w:lsdException w:name="Dark List Accent 4" w:semiHidden="0" w:uiPriority="70" w:unhideWhenUsed="0"/>
+    <w:lsdException w:name="Colorful Shading Accent 4" w:semiHidden="0" w:uiPriority="71" w:unhideWhenUsed="0"/>
+    <w:lsdException w:name="Colorful List Accent 4" w:semiHidden="0" w:uiPriority="72" w:unhideWhenUsed="0"/>
+    <w:lsdException w:name="Colorful Grid Accent 4" w:semiHidden="0" w:uiPriority="73" w:unhideWhenUsed="0"/>
+    <w:lsdException w:name="Light Shading Accent 5" w:semiHidden="0" w:uiPriority="60" w:unhideWhenUsed="0"/>
+    <w:lsdException w:name="Light List Accent 5" w:semiHidden="0" w:uiPriority="61" w:unhideWhenUsed="0"/>
+    <w:lsdException w:name="Light Grid Accent 5" w:semiHidden="0" w:uiPriority="62" w:unhideWhenUsed="0"/>
+    <w:lsdException w:name="Medium Shading 1 Accent 5" w:semiHidden="0" w:uiPriority="63" w:unhideWhenUsed="0"/>
+    <w:lsdException w:name="Medium Shading 2 Accent 5" w:semiHidden="0" w:uiPriority="64" w:unhideWhenUsed="0"/>
+    <w:lsdException w:name="Medium List 1 Accent 5" w:semiHidden="0" w:uiPriority="65" w:unhideWhenUsed="0"/>
+    <w:lsdException w:name="Medium List 2 Accent 5" w:semiHidden="0" w:uiPriority="66" w:unhideWhenUsed="0"/>
+    <w:lsdException w:name="Medium Grid 1 Accent 5" w:semiHidden="0" w:uiPriority="67" w:unhideWhenUsed="0"/>
+    <w:lsdException w:name="Medium Grid 2 Accent 5" w:semiHidden="0" w:uiPriority="68" w:unhideWhenUsed="0"/>
+    <w:lsdException w:name="Medium Grid 3 Accent 5" w:semiHidden="0" w:uiPriority="69" w:unhideWhenUsed="0"/>
+    <w:lsdException w:name="Dark List Accent 5" w:semiHidden="0" w:uiPriority="70" w:unhideWhenUsed="0"/>
+    <w:lsdException w:name="Colorful Shading Accent 5" w:semiHidden="0" w:uiPriority="71" w:unhideWhenUsed="0"/>
+    <w:lsdException w:name="Colorful List Accent 5" w:semiHidden="0" w:uiPriority="72" w:unhideWhenUsed="0"/>
+    <w:lsdException w:name="Colorful Grid Accent 5" w:semiHidden="0" w:uiPriority="73" w:unhideWhenUsed="0"/>
+    <w:lsdException w:name="Light Shading Accent 6" w:semiHidden="0" w:uiPriority="60" w:unhideWhenUsed="0"/>
+    <w:lsdException w:name="Light List Accent 6" w:semiHidden="0" w:uiPriority="61" w:unhideWhenUsed="0"/>
+    <w:lsdException w:name="Light Grid Accent 6" w:semiHidden="0" w:uiPriority="62" w:unhideWhenUsed="0"/>
+    <w:lsdException w:name="Medium Shading 1 Accent 6" w:semiHidden="0" w:uiPriority="63" w:unhideWhenUsed="0"/>
+    <w:lsdException w:name="Medium Shading 2 Accent 6" w:semiHidden="0" w:uiPriority="64" w:unhideWhenUsed="0"/>
+    <w:lsdException w:name="Medium List 1 Accent 6" w:semiHidden="0" w:uiPriority="65" w:unhideWhenUsed="0"/>
+    <w:lsdException w:name="Medium List 2 Accent 6" w:semiHidden="0" w:uiPriority="66" w:unhideWhenUsed="0"/>
+    <w:lsdException w:name="Medium Grid 1 Accent 6" w:semiHidden="0" w:uiPriority="67" w:unhideWhenUsed="0"/>
+    <w:lsdException w:name="Medium Grid 2 Accent 6" w:semiHidden="0" w:uiPriority="68" w:unhideWhenUsed="0"/>
+    <w:lsdException w:name="Medium Grid 3 Accent 6" w:semiHidden="0" w:uiPriority="69" w:unhideWhenUsed="0"/>
+    <w:lsdException w:name="Dark List Accent 6" w:semiHidden="0" w:uiPriority="70" w:unhideWhenUsed="0"/>
+    <w:lsdException w:name="Colorful Shading Accent 6" w:semiHidden="0" w:uiPriority="71" w:unhideWhenUsed="0"/>
+    <w:lsdException w:name="Colorful List Accent 6" w:semiHidden="0" w:uiPriority="72" w:unhideWhenUsed="0"/>
+    <w:lsdException w:name="Colorful Grid Accent 6" w:semiHidden="0" w:uiPriority="73" w:unhideWhenUsed="0"/>
+    <w:lsdException w:name="Subtle Emphasis" w:semiHidden="0" w:uiPriority="19" w:unhideWhenUsed="0" w:qFormat="1"/>
+    <w:lsdException w:name="Intense Emphasis" w:semiHidden="0" w:uiPriority="21" w:unhideWhenUsed="0" w:qFormat="1"/>
+    <w:lsdException w:name="Subtle Reference" w:semiHidden="0" w:uiPriority="31" w:unhideWhenUsed="0" w:qFormat="1"/>
+    <w:lsdException w:name="Intense Reference" w:semiHidden="0" w:uiPriority="32" w:unhideWhenUsed="0" w:qFormat="1"/>
+    <w:lsdException w:name="Book Title" w:semiHidden="0" w:uiPriority="33" w:unhideWhenUsed="0" w:qFormat="1"/>
+    <w:lsdException w:name="Bibliography" w:uiPriority="37"/>
+    <w:lsdException w:name="TOC Heading" w:uiPriority="39" w:qFormat="1"/>
+  </w:latentStyles>
+  <w:style w:type="paragraph" w:default="1" w:styleId="Normal">
+    <w:name w:val="Normal"/>
+    <w:qFormat/>
+  </w:style>
+  <w:style w:type="character" w:default="1" w:styleId="DefaultParagraphFont">
+    <w:name w:val="Default Paragraph Font"/>
+    <w:uiPriority w:val="1"/>
+    <w:semiHidden/>
+    <w:unhideWhenUsed/>
+  </w:style>
+  <w:style w:type="table" w:default="1" w:styleId="TableNormal">
+    <w:name w:val="Normal Table"/>
+    <w:uiPriority w:val="99"/>
+    <w:semiHidden/>
+    <w:unhideWhenUsed/>
+    <w:tblPr>
+      <w:tblInd w:w="0" w:type="dxa"/>
+      <w:tblCellMar>
+        <w:top w:w="0" w:type="dxa"/>
+        <w:left w:w="108" w:type="dxa"/>
+        <w:bottom w:w="0" w:type="dxa"/>
+        <w:right w:w="108" w:type="dxa"/>
+      </w:tblCellMar>
+    </w:tblPr>
+  </w:style>
+  <w:style w:type="numbering" w:default="1" w:styleId="NoList">
+    <w:name w:val="No List"/>
+    <w:uiPriority w:val="99"/>
+    <w:semiHidden/>
+    <w:unhideWhenUsed/>
+  </w:style>
+</w:styles>
+</file>
+
 <file path=word/theme/theme1.xml><?xml version="1.0" encoding="utf-8"?>
 <a:theme xmlns:a="http://schemas.openxmlformats.org/drawingml/2006/main" name="Office Theme">
   <a:themeElements>
@@ -6073,7 +6394,7 @@
 </file>
 
 <file path=customXml/itemProps2.xml><?xml version="1.0" encoding="utf-8"?>
-<ds:datastoreItem xmlns:ds="http://schemas.openxmlformats.org/officeDocument/2006/customXml" ds:itemID="{4ECA5131-C675-4F95-996B-5062AC29C6E5}">
+<ds:datastoreItem xmlns:ds="http://schemas.openxmlformats.org/officeDocument/2006/customXml" ds:itemID="{91D295A3-FC55-4562-A518-6672E81CEC6D}">
   <ds:schemaRefs>
     <ds:schemaRef ds:uri="http://schemas.openxmlformats.org/officeDocument/2006/bibliography"/>
   </ds:schemaRefs>

</xml_diff>

<commit_message>
Created UI class along with some UI buttons and BG
</commit_message>
<xml_diff>
--- a/Concept Doc.docx
+++ b/Concept Doc.docx
@@ -1,6 +1,6 @@
 
 <file path=word/document.xml><?xml version="1.0" encoding="utf-8"?>
-<w:document xmlns:wpc="http://schemas.microsoft.com/office/word/2010/wordprocessingCanvas" xmlns:mc="http://schemas.openxmlformats.org/markup-compatibility/2006" xmlns:o="urn:schemas-microsoft-com:office:office" xmlns:r="http://schemas.openxmlformats.org/officeDocument/2006/relationships" xmlns:m="http://schemas.openxmlformats.org/officeDocument/2006/math" xmlns:v="urn:schemas-microsoft-com:vml" xmlns:wp14="http://schemas.microsoft.com/office/word/2010/wordprocessingDrawing" xmlns:wp="http://schemas.openxmlformats.org/drawingml/2006/wordprocessingDrawing" xmlns:w10="urn:schemas-microsoft-com:office:word" xmlns:w="http://schemas.openxmlformats.org/wordprocessingml/2006/main" xmlns:w14="http://schemas.microsoft.com/office/word/2010/wordml" xmlns:wpg="http://schemas.microsoft.com/office/word/2010/wordprocessingGroup" xmlns:wpi="http://schemas.microsoft.com/office/word/2010/wordprocessingInk" xmlns:wne="http://schemas.microsoft.com/office/word/2006/wordml" xmlns:wps="http://schemas.microsoft.com/office/word/2010/wordprocessingShape" mc:Ignorable="w14 wp14">
+<w:document xmlns:ve="http://schemas.openxmlformats.org/markup-compatibility/2006" xmlns:o="urn:schemas-microsoft-com:office:office" xmlns:r="http://schemas.openxmlformats.org/officeDocument/2006/relationships" xmlns:m="http://schemas.openxmlformats.org/officeDocument/2006/math" xmlns:v="urn:schemas-microsoft-com:vml" xmlns:wp="http://schemas.openxmlformats.org/drawingml/2006/wordprocessingDrawing" xmlns:w10="urn:schemas-microsoft-com:office:word" xmlns:w="http://schemas.openxmlformats.org/wordprocessingml/2006/main" xmlns:wne="http://schemas.microsoft.com/office/word/2006/wordml">
   <w:body>
     <w:sdt>
       <w:sdtPr>
@@ -10,7 +10,6 @@
           <w:docPartUnique/>
         </w:docPartObj>
       </w:sdtPr>
-      <w:sdtEndPr/>
       <w:sdtContent>
         <w:p>
           <w:pPr>
@@ -45,7 +44,7 @@
                         <pic:cNvPicPr/>
                       </pic:nvPicPr>
                       <pic:blipFill>
-                        <a:blip r:embed="rId10" cstate="print"/>
+                        <a:blip r:embed="rId9" cstate="print"/>
                         <a:stretch>
                           <a:fillRect/>
                         </a:stretch>
@@ -71,7 +70,7 @@
           <w:tblPr>
             <w:tblpPr w:leftFromText="187" w:rightFromText="187" w:horzAnchor="margin" w:tblpXSpec="center" w:tblpYSpec="bottom"/>
             <w:tblW w:w="4000" w:type="pct"/>
-            <w:tblLook w:val="04A0" w:firstRow="1" w:lastRow="0" w:firstColumn="1" w:lastColumn="0" w:noHBand="0" w:noVBand="1"/>
+            <w:tblLook w:val="04A0"/>
           </w:tblPr>
           <w:tblGrid>
             <w:gridCol w:w="7405"/>
@@ -94,7 +93,6 @@
                   <w:dataBinding w:prefixMappings="xmlns:ns0='http://schemas.openxmlformats.org/package/2006/metadata/core-properties' xmlns:ns1='http://purl.org/dc/elements/1.1/'" w:xpath="/ns0:coreProperties[1]/ns1:creator[1]" w:storeItemID="{6C3C8BC8-F283-45AE-878A-BAB7291924A1}"/>
                   <w:text/>
                 </w:sdtPr>
-                <w:sdtEndPr/>
                 <w:sdtContent>
                   <w:p>
                     <w:pPr>
@@ -136,7 +134,7 @@
               <w:bottom w:val="single" w:sz="18" w:space="0" w:color="auto"/>
               <w:right w:val="single" w:sz="18" w:space="0" w:color="auto"/>
             </w:tblBorders>
-            <w:tblLook w:val="04A0" w:firstRow="1" w:lastRow="0" w:firstColumn="1" w:lastColumn="0" w:noHBand="0" w:noVBand="1"/>
+            <w:tblLook w:val="04A0"/>
           </w:tblPr>
           <w:tblGrid>
             <w:gridCol w:w="7405"/>
@@ -170,7 +168,6 @@
                     <w:dataBinding w:prefixMappings="xmlns:ns0='http://schemas.openxmlformats.org/officeDocument/2006/extended-properties'" w:xpath="/ns0:Properties[1]/ns0:Company[1]" w:storeItemID="{6668398D-A668-4E3E-A5EB-62B293D839F1}"/>
                     <w:text/>
                   </w:sdtPr>
-                  <w:sdtEndPr/>
                   <w:sdtContent>
                     <w:r>
                       <w:rPr>
@@ -200,7 +197,6 @@
                   <w:dataBinding w:prefixMappings="xmlns:ns0='http://schemas.openxmlformats.org/package/2006/metadata/core-properties' xmlns:ns1='http://purl.org/dc/elements/1.1/'" w:xpath="/ns0:coreProperties[1]/ns1:title[1]" w:storeItemID="{6C3C8BC8-F283-45AE-878A-BAB7291924A1}"/>
                   <w:text/>
                 </w:sdtPr>
-                <w:sdtEndPr/>
                 <w:sdtContent>
                   <w:p>
                     <w:pPr>
@@ -244,7 +240,6 @@
                 <w:dataBinding w:prefixMappings="xmlns:ns0='http://schemas.openxmlformats.org/package/2006/metadata/core-properties' xmlns:ns1='http://purl.org/dc/elements/1.1/'" w:xpath="/ns0:coreProperties[1]/ns1:subject[1]" w:storeItemID="{6C3C8BC8-F283-45AE-878A-BAB7291924A1}"/>
                 <w:text/>
               </w:sdtPr>
-              <w:sdtEndPr/>
               <w:sdtContent>
                 <w:tc>
                   <w:tcPr>
@@ -310,7 +305,6 @@
           <w:docPartUnique/>
         </w:docPartObj>
       </w:sdtPr>
-      <w:sdtEndPr/>
       <w:sdtContent>
         <w:p>
           <w:pPr>
@@ -1277,7 +1271,7 @@
                     <pic:cNvPicPr/>
                   </pic:nvPicPr>
                   <pic:blipFill>
-                    <a:blip r:embed="rId11" cstate="print"/>
+                    <a:blip r:embed="rId10" cstate="print"/>
                     <a:stretch>
                       <a:fillRect/>
                     </a:stretch>
@@ -1467,7 +1461,7 @@
           <w:numId w:val="20"/>
         </w:numPr>
       </w:pPr>
-      <w:hyperlink r:id="rId12" w:history="1">
+      <w:hyperlink r:id="rId11" w:history="1">
         <w:r>
           <w:rPr>
             <w:rStyle w:val="Hyperlink"/>
@@ -1484,7 +1478,7 @@
           <w:numId w:val="20"/>
         </w:numPr>
       </w:pPr>
-      <w:hyperlink r:id="rId13" w:history="1">
+      <w:hyperlink r:id="rId12" w:history="1">
         <w:r>
           <w:rPr>
             <w:rStyle w:val="Hyperlink"/>
@@ -1601,27 +1595,13 @@
         <w:rPr>
           <w:color w:val="E36C0A" w:themeColor="accent6" w:themeShade="BF"/>
         </w:rPr>
-        <w:t xml:space="preserve">Can target ground </w:t>
-      </w:r>
-      <w:proofErr w:type="gramStart"/>
+        <w:t>Can target ground only</w:t>
+      </w:r>
       <w:r>
         <w:rPr>
           <w:color w:val="E36C0A" w:themeColor="accent6" w:themeShade="BF"/>
         </w:rPr>
-        <w:t>only</w:t>
-      </w:r>
-      <w:r>
-        <w:rPr>
-          <w:color w:val="E36C0A" w:themeColor="accent6" w:themeShade="BF"/>
-        </w:rPr>
-        <w:t>.</w:t>
-      </w:r>
-      <w:proofErr w:type="gramEnd"/>
-      <w:r>
-        <w:rPr>
-          <w:color w:val="E36C0A" w:themeColor="accent6" w:themeShade="BF"/>
-        </w:rPr>
-        <w:t xml:space="preserve"> </w:t>
+        <w:t xml:space="preserve">. </w:t>
       </w:r>
     </w:p>
     <w:p>
@@ -1705,6 +1685,33 @@
     </w:p>
     <w:p>
       <w:pPr>
+        <w:pStyle w:val="ListParagraph"/>
+        <w:numPr>
+          <w:ilvl w:val="0"/>
+          <w:numId w:val="21"/>
+        </w:numPr>
+        <w:rPr>
+          <w:b/>
+        </w:rPr>
+      </w:pPr>
+      <w:r>
+        <w:rPr>
+          <w:b/>
+        </w:rPr>
+        <w:t>Launcher</w:t>
+      </w:r>
+      <w:r>
+        <w:rPr>
+          <w:b/>
+        </w:rPr>
+        <w:t xml:space="preserve"> </w:t>
+      </w:r>
+      <w:r>
+        <w:t xml:space="preserve">- Ground-to-air units can only target air units. 40 energy to spawn </w:t>
+      </w:r>
+    </w:p>
+    <w:p>
+      <w:pPr>
         <w:pStyle w:val="Heading2"/>
       </w:pPr>
       <w:proofErr w:type="spellStart"/>
@@ -1847,7 +1854,6 @@
       </w:r>
     </w:p>
     <w:p>
-      <w:proofErr w:type="gramStart"/>
       <w:r>
         <w:t xml:space="preserve">The fearless, gun-ho </w:t>
       </w:r>
@@ -1863,11 +1869,7 @@
         <w:t xml:space="preserve"> Challenger</w:t>
       </w:r>
       <w:r>
-        <w:t>.</w:t>
-      </w:r>
-      <w:proofErr w:type="gramEnd"/>
-      <w:r>
-        <w:t xml:space="preserve"> He can order tactical strikes from the battleship.</w:t>
+        <w:t>. He can order tactical strikes from the battleship.</w:t>
       </w:r>
     </w:p>
     <w:p>
@@ -2019,7 +2021,6 @@
       <w:proofErr w:type="spellEnd"/>
     </w:p>
     <w:p>
-      <w:proofErr w:type="gramStart"/>
       <w:r>
         <w:t xml:space="preserve">Ruthless leader of the </w:t>
       </w:r>
@@ -2029,17 +2030,8 @@
       </w:r>
       <w:proofErr w:type="spellEnd"/>
       <w:r>
-        <w:t xml:space="preserve"> who can control fire.</w:t>
-      </w:r>
-      <w:proofErr w:type="gramEnd"/>
-      <w:r>
-        <w:t xml:space="preserve"> </w:t>
-      </w:r>
-      <w:proofErr w:type="gramStart"/>
-      <w:r>
-        <w:t>Commands units from his Volcano base.</w:t>
-      </w:r>
-      <w:proofErr w:type="gramEnd"/>
+        <w:t xml:space="preserve"> who can control fire. Commands units from his Volcano base.</w:t>
+      </w:r>
     </w:p>
     <w:p>
       <w:pPr>
@@ -2077,7 +2069,7 @@
       <w:bookmarkEnd w:id="2"/>
     </w:p>
     <w:sectPr>
-      <w:headerReference w:type="first" r:id="rId14"/>
+      <w:headerReference w:type="first" r:id="rId13"/>
       <w:pgSz w:w="11906" w:h="16838"/>
       <w:pgMar w:top="1440" w:right="1440" w:bottom="1440" w:left="1440" w:header="708" w:footer="708" w:gutter="0"/>
       <w:cols w:space="708"/>
@@ -2089,7 +2081,7 @@
 </file>
 
 <file path=word/endnotes.xml><?xml version="1.0" encoding="utf-8"?>
-<w:endnotes xmlns:wpc="http://schemas.microsoft.com/office/word/2010/wordprocessingCanvas" xmlns:mc="http://schemas.openxmlformats.org/markup-compatibility/2006" xmlns:o="urn:schemas-microsoft-com:office:office" xmlns:r="http://schemas.openxmlformats.org/officeDocument/2006/relationships" xmlns:m="http://schemas.openxmlformats.org/officeDocument/2006/math" xmlns:v="urn:schemas-microsoft-com:vml" xmlns:wp14="http://schemas.microsoft.com/office/word/2010/wordprocessingDrawing" xmlns:wp="http://schemas.openxmlformats.org/drawingml/2006/wordprocessingDrawing" xmlns:w10="urn:schemas-microsoft-com:office:word" xmlns:w="http://schemas.openxmlformats.org/wordprocessingml/2006/main" xmlns:w14="http://schemas.microsoft.com/office/word/2010/wordml" xmlns:wpg="http://schemas.microsoft.com/office/word/2010/wordprocessingGroup" xmlns:wpi="http://schemas.microsoft.com/office/word/2010/wordprocessingInk" xmlns:wne="http://schemas.microsoft.com/office/word/2006/wordml" xmlns:wps="http://schemas.microsoft.com/office/word/2010/wordprocessingShape" mc:Ignorable="w14 wp14">
+<w:endnotes xmlns:ve="http://schemas.openxmlformats.org/markup-compatibility/2006" xmlns:o="urn:schemas-microsoft-com:office:office" xmlns:r="http://schemas.openxmlformats.org/officeDocument/2006/relationships" xmlns:m="http://schemas.openxmlformats.org/officeDocument/2006/math" xmlns:v="urn:schemas-microsoft-com:vml" xmlns:wp="http://schemas.openxmlformats.org/drawingml/2006/wordprocessingDrawing" xmlns:w10="urn:schemas-microsoft-com:office:word" xmlns:w="http://schemas.openxmlformats.org/wordprocessingml/2006/main" xmlns:wne="http://schemas.microsoft.com/office/word/2006/wordml">
   <w:endnote w:type="separator" w:id="-1">
     <w:p>
       <w:pPr>
@@ -2114,7 +2106,7 @@
 </file>
 
 <file path=word/footnotes.xml><?xml version="1.0" encoding="utf-8"?>
-<w:footnotes xmlns:wpc="http://schemas.microsoft.com/office/word/2010/wordprocessingCanvas" xmlns:mc="http://schemas.openxmlformats.org/markup-compatibility/2006" xmlns:o="urn:schemas-microsoft-com:office:office" xmlns:r="http://schemas.openxmlformats.org/officeDocument/2006/relationships" xmlns:m="http://schemas.openxmlformats.org/officeDocument/2006/math" xmlns:v="urn:schemas-microsoft-com:vml" xmlns:wp14="http://schemas.microsoft.com/office/word/2010/wordprocessingDrawing" xmlns:wp="http://schemas.openxmlformats.org/drawingml/2006/wordprocessingDrawing" xmlns:w10="urn:schemas-microsoft-com:office:word" xmlns:w="http://schemas.openxmlformats.org/wordprocessingml/2006/main" xmlns:w14="http://schemas.microsoft.com/office/word/2010/wordml" xmlns:wpg="http://schemas.microsoft.com/office/word/2010/wordprocessingGroup" xmlns:wpi="http://schemas.microsoft.com/office/word/2010/wordprocessingInk" xmlns:wne="http://schemas.microsoft.com/office/word/2006/wordml" xmlns:wps="http://schemas.microsoft.com/office/word/2010/wordprocessingShape" mc:Ignorable="w14 wp14">
+<w:footnotes xmlns:ve="http://schemas.openxmlformats.org/markup-compatibility/2006" xmlns:o="urn:schemas-microsoft-com:office:office" xmlns:r="http://schemas.openxmlformats.org/officeDocument/2006/relationships" xmlns:m="http://schemas.openxmlformats.org/officeDocument/2006/math" xmlns:v="urn:schemas-microsoft-com:vml" xmlns:wp="http://schemas.openxmlformats.org/drawingml/2006/wordprocessingDrawing" xmlns:w10="urn:schemas-microsoft-com:office:word" xmlns:w="http://schemas.openxmlformats.org/wordprocessingml/2006/main" xmlns:wne="http://schemas.microsoft.com/office/word/2006/wordml">
   <w:footnote w:type="separator" w:id="-1">
     <w:p>
       <w:pPr>
@@ -2139,7 +2131,7 @@
 </file>
 
 <file path=word/header1.xml><?xml version="1.0" encoding="utf-8"?>
-<w:hdr xmlns:wpc="http://schemas.microsoft.com/office/word/2010/wordprocessingCanvas" xmlns:mc="http://schemas.openxmlformats.org/markup-compatibility/2006" xmlns:o="urn:schemas-microsoft-com:office:office" xmlns:r="http://schemas.openxmlformats.org/officeDocument/2006/relationships" xmlns:m="http://schemas.openxmlformats.org/officeDocument/2006/math" xmlns:v="urn:schemas-microsoft-com:vml" xmlns:wp14="http://schemas.microsoft.com/office/word/2010/wordprocessingDrawing" xmlns:wp="http://schemas.openxmlformats.org/drawingml/2006/wordprocessingDrawing" xmlns:w10="urn:schemas-microsoft-com:office:word" xmlns:w="http://schemas.openxmlformats.org/wordprocessingml/2006/main" xmlns:w14="http://schemas.microsoft.com/office/word/2010/wordml" xmlns:wpg="http://schemas.microsoft.com/office/word/2010/wordprocessingGroup" xmlns:wpi="http://schemas.microsoft.com/office/word/2010/wordprocessingInk" xmlns:wne="http://schemas.microsoft.com/office/word/2006/wordml" xmlns:wps="http://schemas.microsoft.com/office/word/2010/wordprocessingShape" mc:Ignorable="w14 wp14">
+<w:hdr xmlns:ve="http://schemas.openxmlformats.org/markup-compatibility/2006" xmlns:o="urn:schemas-microsoft-com:office:office" xmlns:r="http://schemas.openxmlformats.org/officeDocument/2006/relationships" xmlns:m="http://schemas.openxmlformats.org/officeDocument/2006/math" xmlns:v="urn:schemas-microsoft-com:vml" xmlns:wp="http://schemas.openxmlformats.org/drawingml/2006/wordprocessingDrawing" xmlns:w10="urn:schemas-microsoft-com:office:word" xmlns:w="http://schemas.openxmlformats.org/wordprocessingml/2006/main" xmlns:wne="http://schemas.microsoft.com/office/word/2006/wordml">
   <w:p>
     <w:pPr>
       <w:pStyle w:val="Header"/>
@@ -2152,7 +2144,7 @@
 </file>
 
 <file path=word/numbering.xml><?xml version="1.0" encoding="utf-8"?>
-<w:numbering xmlns:wpc="http://schemas.microsoft.com/office/word/2010/wordprocessingCanvas" xmlns:mc="http://schemas.openxmlformats.org/markup-compatibility/2006" xmlns:o="urn:schemas-microsoft-com:office:office" xmlns:r="http://schemas.openxmlformats.org/officeDocument/2006/relationships" xmlns:m="http://schemas.openxmlformats.org/officeDocument/2006/math" xmlns:v="urn:schemas-microsoft-com:vml" xmlns:wp14="http://schemas.microsoft.com/office/word/2010/wordprocessingDrawing" xmlns:wp="http://schemas.openxmlformats.org/drawingml/2006/wordprocessingDrawing" xmlns:w10="urn:schemas-microsoft-com:office:word" xmlns:w="http://schemas.openxmlformats.org/wordprocessingml/2006/main" xmlns:w14="http://schemas.microsoft.com/office/word/2010/wordml" xmlns:wpg="http://schemas.microsoft.com/office/word/2010/wordprocessingGroup" xmlns:wpi="http://schemas.microsoft.com/office/word/2010/wordprocessingInk" xmlns:wne="http://schemas.microsoft.com/office/word/2006/wordml" xmlns:wps="http://schemas.microsoft.com/office/word/2010/wordprocessingShape" mc:Ignorable="w14 wp14">
+<w:numbering xmlns:ve="http://schemas.openxmlformats.org/markup-compatibility/2006" xmlns:o="urn:schemas-microsoft-com:office:office" xmlns:r="http://schemas.openxmlformats.org/officeDocument/2006/relationships" xmlns:m="http://schemas.openxmlformats.org/officeDocument/2006/math" xmlns:v="urn:schemas-microsoft-com:vml" xmlns:wp="http://schemas.openxmlformats.org/drawingml/2006/wordprocessingDrawing" xmlns:w10="urn:schemas-microsoft-com:office:word" xmlns:w="http://schemas.openxmlformats.org/wordprocessingml/2006/main" xmlns:wne="http://schemas.microsoft.com/office/word/2006/wordml">
   <w:abstractNum w:abstractNumId="0">
     <w:nsid w:val="01BA5C8B"/>
     <w:multiLevelType w:val="hybridMultilevel"/>
@@ -4941,7 +4933,7 @@
 </file>
 
 <file path=word/styles.xml><?xml version="1.0" encoding="utf-8"?>
-<w:styles xmlns:mc="http://schemas.openxmlformats.org/markup-compatibility/2006" xmlns:r="http://schemas.openxmlformats.org/officeDocument/2006/relationships" xmlns:w="http://schemas.openxmlformats.org/wordprocessingml/2006/main" xmlns:w14="http://schemas.microsoft.com/office/word/2010/wordml" mc:Ignorable="w14">
+<w:styles xmlns:r="http://schemas.openxmlformats.org/officeDocument/2006/relationships" xmlns:w="http://schemas.openxmlformats.org/wordprocessingml/2006/main">
   <w:docDefaults>
     <w:rPrDefault>
       <w:rPr>
@@ -5296,7 +5288,6 @@
   <w:style w:type="character" w:default="1" w:styleId="DefaultParagraphFont">
     <w:name w:val="Default Paragraph Font"/>
     <w:uiPriority w:val="1"/>
-    <w:semiHidden/>
     <w:unhideWhenUsed/>
   </w:style>
   <w:style w:type="table" w:default="1" w:styleId="TableNormal">
@@ -5304,6 +5295,7 @@
     <w:uiPriority w:val="99"/>
     <w:semiHidden/>
     <w:unhideWhenUsed/>
+    <w:qFormat/>
     <w:tblPr>
       <w:tblInd w:w="0" w:type="dxa"/>
       <w:tblCellMar>
@@ -6394,7 +6386,7 @@
 </file>
 
 <file path=customXml/itemProps2.xml><?xml version="1.0" encoding="utf-8"?>
-<ds:datastoreItem xmlns:ds="http://schemas.openxmlformats.org/officeDocument/2006/customXml" ds:itemID="{91D295A3-FC55-4562-A518-6672E81CEC6D}">
+<ds:datastoreItem xmlns:ds="http://schemas.openxmlformats.org/officeDocument/2006/customXml" ds:itemID="{B1B98653-B1A0-4C57-AB71-27DD5F3E203F}">
   <ds:schemaRefs>
     <ds:schemaRef ds:uri="http://schemas.openxmlformats.org/officeDocument/2006/bibliography"/>
   </ds:schemaRefs>

</xml_diff>